<commit_message>
updated closed jobs table
</commit_message>
<xml_diff>
--- a/docs/DB Tables.docx
+++ b/docs/DB Tables.docx
@@ -258,10 +258,7 @@
         </w:numPr>
       </w:pPr>
       <w:r>
-        <w:t>Fault Description</w:t>
-      </w:r>
-      <w:r>
-        <w:t>?</w:t>
+        <w:t>Fault Description?</w:t>
       </w:r>
     </w:p>
     <w:p>
@@ -412,59 +409,119 @@
       </w:r>
     </w:p>
     <w:p>
-      <w:r>
-        <w:t>Engineers</w:t>
-      </w:r>
-    </w:p>
-    <w:p>
-      <w:pPr>
-        <w:pStyle w:val="ListParagraph"/>
-        <w:numPr>
-          <w:ilvl w:val="0"/>
-          <w:numId w:val="8"/>
-        </w:numPr>
-      </w:pPr>
-      <w:r>
-        <w:t>Engineer ID</w:t>
-      </w:r>
-    </w:p>
-    <w:p>
-      <w:pPr>
-        <w:pStyle w:val="ListParagraph"/>
-        <w:numPr>
-          <w:ilvl w:val="0"/>
-          <w:numId w:val="8"/>
-        </w:numPr>
-      </w:pPr>
-      <w:r>
-        <w:t>Name</w:t>
-      </w:r>
-    </w:p>
-    <w:p>
-      <w:pPr>
-        <w:pStyle w:val="ListParagraph"/>
-        <w:numPr>
-          <w:ilvl w:val="0"/>
-          <w:numId w:val="8"/>
-        </w:numPr>
-      </w:pPr>
-      <w:r>
-        <w:t>Profile (lead engineer/engineer)</w:t>
-      </w:r>
-    </w:p>
-    <w:p>
-      <w:pPr>
-        <w:pStyle w:val="ListParagraph"/>
-        <w:numPr>
-          <w:ilvl w:val="0"/>
-          <w:numId w:val="8"/>
-        </w:numPr>
-      </w:pPr>
-      <w:r>
-        <w:t>Skills</w:t>
+      <w:pPr>
+        <w:pStyle w:val="ListParagraph"/>
+        <w:numPr>
+          <w:ilvl w:val="0"/>
+          <w:numId w:val="9"/>
+        </w:numPr>
+      </w:pPr>
+      <w:r>
+        <w:t>Job ID</w:t>
+      </w:r>
+    </w:p>
+    <w:p>
+      <w:pPr>
+        <w:pStyle w:val="ListParagraph"/>
+        <w:numPr>
+          <w:ilvl w:val="0"/>
+          <w:numId w:val="9"/>
+        </w:numPr>
+      </w:pPr>
+      <w:r>
+        <w:t>Date completed</w:t>
       </w:r>
       <w:bookmarkStart w:id="0" w:name="_GoBack"/>
       <w:bookmarkEnd w:id="0"/>
+    </w:p>
+    <w:p>
+      <w:pPr>
+        <w:pStyle w:val="ListParagraph"/>
+        <w:numPr>
+          <w:ilvl w:val="0"/>
+          <w:numId w:val="9"/>
+        </w:numPr>
+      </w:pPr>
+      <w:r>
+        <w:t>Date Closed</w:t>
+      </w:r>
+    </w:p>
+    <w:p>
+      <w:pPr>
+        <w:pStyle w:val="ListParagraph"/>
+        <w:numPr>
+          <w:ilvl w:val="0"/>
+          <w:numId w:val="9"/>
+        </w:numPr>
+      </w:pPr>
+      <w:r>
+        <w:t>Description</w:t>
+      </w:r>
+    </w:p>
+    <w:p>
+      <w:pPr>
+        <w:pStyle w:val="ListParagraph"/>
+        <w:numPr>
+          <w:ilvl w:val="0"/>
+          <w:numId w:val="9"/>
+        </w:numPr>
+      </w:pPr>
+      <w:r>
+        <w:t xml:space="preserve">Solution </w:t>
+      </w:r>
+    </w:p>
+    <w:p>
+      <w:r>
+        <w:t>Engineers</w:t>
+      </w:r>
+    </w:p>
+    <w:p>
+      <w:pPr>
+        <w:pStyle w:val="ListParagraph"/>
+        <w:numPr>
+          <w:ilvl w:val="0"/>
+          <w:numId w:val="8"/>
+        </w:numPr>
+      </w:pPr>
+      <w:r>
+        <w:t>Engineer ID</w:t>
+      </w:r>
+    </w:p>
+    <w:p>
+      <w:pPr>
+        <w:pStyle w:val="ListParagraph"/>
+        <w:numPr>
+          <w:ilvl w:val="0"/>
+          <w:numId w:val="8"/>
+        </w:numPr>
+      </w:pPr>
+      <w:r>
+        <w:t>Name</w:t>
+      </w:r>
+    </w:p>
+    <w:p>
+      <w:pPr>
+        <w:pStyle w:val="ListParagraph"/>
+        <w:numPr>
+          <w:ilvl w:val="0"/>
+          <w:numId w:val="8"/>
+        </w:numPr>
+      </w:pPr>
+      <w:r>
+        <w:t>Profile (lead engineer/engineer)</w:t>
+      </w:r>
+    </w:p>
+    <w:p>
+      <w:pPr>
+        <w:pStyle w:val="ListParagraph"/>
+        <w:numPr>
+          <w:ilvl w:val="0"/>
+          <w:numId w:val="8"/>
+        </w:numPr>
+      </w:pPr>
+      <w:r>
+        <w:t>Skills</w:t>
+      </w:r>
     </w:p>
     <w:sectPr>
       <w:pgSz w:w="11906" w:h="16838"/>
@@ -907,6 +964,119 @@
     </w:lvl>
   </w:abstractNum>
   <w:abstractNum w:abstractNumId="4" w15:restartNumberingAfterBreak="0">
+    <w:nsid w:val="333820F2"/>
+    <w:multiLevelType w:val="hybridMultilevel"/>
+    <w:tmpl w:val="1A163850"/>
+    <w:lvl w:ilvl="0" w:tplc="08090001">
+      <w:start w:val="1"/>
+      <w:numFmt w:val="bullet"/>
+      <w:lvlText w:val=""/>
+      <w:lvlJc w:val="left"/>
+      <w:pPr>
+        <w:ind w:left="720" w:hanging="360"/>
+      </w:pPr>
+      <w:rPr>
+        <w:rFonts w:ascii="Symbol" w:hAnsi="Symbol" w:hint="default"/>
+      </w:rPr>
+    </w:lvl>
+    <w:lvl w:ilvl="1" w:tplc="08090003" w:tentative="1">
+      <w:start w:val="1"/>
+      <w:numFmt w:val="bullet"/>
+      <w:lvlText w:val="o"/>
+      <w:lvlJc w:val="left"/>
+      <w:pPr>
+        <w:ind w:left="1440" w:hanging="360"/>
+      </w:pPr>
+      <w:rPr>
+        <w:rFonts w:ascii="Courier New" w:hAnsi="Courier New" w:cs="Courier New" w:hint="default"/>
+      </w:rPr>
+    </w:lvl>
+    <w:lvl w:ilvl="2" w:tplc="08090005" w:tentative="1">
+      <w:start w:val="1"/>
+      <w:numFmt w:val="bullet"/>
+      <w:lvlText w:val=""/>
+      <w:lvlJc w:val="left"/>
+      <w:pPr>
+        <w:ind w:left="2160" w:hanging="360"/>
+      </w:pPr>
+      <w:rPr>
+        <w:rFonts w:ascii="Wingdings" w:hAnsi="Wingdings" w:hint="default"/>
+      </w:rPr>
+    </w:lvl>
+    <w:lvl w:ilvl="3" w:tplc="08090001" w:tentative="1">
+      <w:start w:val="1"/>
+      <w:numFmt w:val="bullet"/>
+      <w:lvlText w:val=""/>
+      <w:lvlJc w:val="left"/>
+      <w:pPr>
+        <w:ind w:left="2880" w:hanging="360"/>
+      </w:pPr>
+      <w:rPr>
+        <w:rFonts w:ascii="Symbol" w:hAnsi="Symbol" w:hint="default"/>
+      </w:rPr>
+    </w:lvl>
+    <w:lvl w:ilvl="4" w:tplc="08090003" w:tentative="1">
+      <w:start w:val="1"/>
+      <w:numFmt w:val="bullet"/>
+      <w:lvlText w:val="o"/>
+      <w:lvlJc w:val="left"/>
+      <w:pPr>
+        <w:ind w:left="3600" w:hanging="360"/>
+      </w:pPr>
+      <w:rPr>
+        <w:rFonts w:ascii="Courier New" w:hAnsi="Courier New" w:cs="Courier New" w:hint="default"/>
+      </w:rPr>
+    </w:lvl>
+    <w:lvl w:ilvl="5" w:tplc="08090005" w:tentative="1">
+      <w:start w:val="1"/>
+      <w:numFmt w:val="bullet"/>
+      <w:lvlText w:val=""/>
+      <w:lvlJc w:val="left"/>
+      <w:pPr>
+        <w:ind w:left="4320" w:hanging="360"/>
+      </w:pPr>
+      <w:rPr>
+        <w:rFonts w:ascii="Wingdings" w:hAnsi="Wingdings" w:hint="default"/>
+      </w:rPr>
+    </w:lvl>
+    <w:lvl w:ilvl="6" w:tplc="08090001" w:tentative="1">
+      <w:start w:val="1"/>
+      <w:numFmt w:val="bullet"/>
+      <w:lvlText w:val=""/>
+      <w:lvlJc w:val="left"/>
+      <w:pPr>
+        <w:ind w:left="5040" w:hanging="360"/>
+      </w:pPr>
+      <w:rPr>
+        <w:rFonts w:ascii="Symbol" w:hAnsi="Symbol" w:hint="default"/>
+      </w:rPr>
+    </w:lvl>
+    <w:lvl w:ilvl="7" w:tplc="08090003" w:tentative="1">
+      <w:start w:val="1"/>
+      <w:numFmt w:val="bullet"/>
+      <w:lvlText w:val="o"/>
+      <w:lvlJc w:val="left"/>
+      <w:pPr>
+        <w:ind w:left="5760" w:hanging="360"/>
+      </w:pPr>
+      <w:rPr>
+        <w:rFonts w:ascii="Courier New" w:hAnsi="Courier New" w:cs="Courier New" w:hint="default"/>
+      </w:rPr>
+    </w:lvl>
+    <w:lvl w:ilvl="8" w:tplc="08090005" w:tentative="1">
+      <w:start w:val="1"/>
+      <w:numFmt w:val="bullet"/>
+      <w:lvlText w:val=""/>
+      <w:lvlJc w:val="left"/>
+      <w:pPr>
+        <w:ind w:left="6480" w:hanging="360"/>
+      </w:pPr>
+      <w:rPr>
+        <w:rFonts w:ascii="Wingdings" w:hAnsi="Wingdings" w:hint="default"/>
+      </w:rPr>
+    </w:lvl>
+  </w:abstractNum>
+  <w:abstractNum w:abstractNumId="5" w15:restartNumberingAfterBreak="0">
     <w:nsid w:val="33CD091F"/>
     <w:multiLevelType w:val="hybridMultilevel"/>
     <w:tmpl w:val="52144ABA"/>
@@ -1019,7 +1189,7 @@
       </w:rPr>
     </w:lvl>
   </w:abstractNum>
-  <w:abstractNum w:abstractNumId="5" w15:restartNumberingAfterBreak="0">
+  <w:abstractNum w:abstractNumId="6" w15:restartNumberingAfterBreak="0">
     <w:nsid w:val="60F42997"/>
     <w:multiLevelType w:val="hybridMultilevel"/>
     <w:tmpl w:val="80642578"/>
@@ -1132,7 +1302,7 @@
       </w:rPr>
     </w:lvl>
   </w:abstractNum>
-  <w:abstractNum w:abstractNumId="6" w15:restartNumberingAfterBreak="0">
+  <w:abstractNum w:abstractNumId="7" w15:restartNumberingAfterBreak="0">
     <w:nsid w:val="67D05EA1"/>
     <w:multiLevelType w:val="hybridMultilevel"/>
     <w:tmpl w:val="19B807AA"/>
@@ -1245,7 +1415,7 @@
       </w:rPr>
     </w:lvl>
   </w:abstractNum>
-  <w:abstractNum w:abstractNumId="7" w15:restartNumberingAfterBreak="0">
+  <w:abstractNum w:abstractNumId="8" w15:restartNumberingAfterBreak="0">
     <w:nsid w:val="725157D4"/>
     <w:multiLevelType w:val="hybridMultilevel"/>
     <w:tmpl w:val="6A64FFCE"/>
@@ -1368,19 +1538,22 @@
     <w:abstractNumId w:val="1"/>
   </w:num>
   <w:num w:numId="4">
+    <w:abstractNumId w:val="6"/>
+  </w:num>
+  <w:num w:numId="5">
     <w:abstractNumId w:val="5"/>
   </w:num>
-  <w:num w:numId="5">
-    <w:abstractNumId w:val="4"/>
-  </w:num>
   <w:num w:numId="6">
-    <w:abstractNumId w:val="7"/>
+    <w:abstractNumId w:val="8"/>
   </w:num>
   <w:num w:numId="7">
-    <w:abstractNumId w:val="6"/>
+    <w:abstractNumId w:val="7"/>
   </w:num>
   <w:num w:numId="8">
     <w:abstractNumId w:val="0"/>
+  </w:num>
+  <w:num w:numId="9">
+    <w:abstractNumId w:val="4"/>
   </w:num>
 </w:numbering>
 </file>
@@ -2079,4 +2252,16 @@
     </a:ext>
   </a:extLst>
 </a:theme>
+</file>
+
+<file path=customXml/item1.xml><?xml version="1.0" encoding="utf-8"?>
+<b:Sources xmlns:b="http://schemas.openxmlformats.org/officeDocument/2006/bibliography" xmlns="http://schemas.openxmlformats.org/officeDocument/2006/bibliography" SelectedStyle="\APASixthEditionOfficeOnline.xsl" StyleName="APA" Version="6"/>
+</file>
+
+<file path=customXml/itemProps1.xml><?xml version="1.0" encoding="utf-8"?>
+<ds:datastoreItem xmlns:ds="http://schemas.openxmlformats.org/officeDocument/2006/customXml" ds:itemID="{69C56DE1-92BE-47C2-9ADC-86934257D6C4}">
+  <ds:schemaRefs>
+    <ds:schemaRef ds:uri="http://schemas.openxmlformats.org/officeDocument/2006/bibliography"/>
+  </ds:schemaRefs>
+</ds:datastoreItem>
 </file>
</xml_diff>